<commit_message>
Add first version of the article0
</commit_message>
<xml_diff>
--- a/Automation of Surface Defect Detection and Localization on High.docx
+++ b/Automation of Surface Defect Detection and Localization on High.docx
@@ -92,7 +92,17 @@
           <w:szCs w:val="24"/>
           <w:lang w:eastAsia="fr-FR"/>
         </w:rPr>
-        <w:t> [Your Name]</w:t>
+        <w:t> </w:t>
+      </w:r>
+      <w:r>
+        <w:rPr>
+          <w:rFonts w:ascii="Segoe UI" w:eastAsia="Times New Roman" w:hAnsi="Segoe UI" w:cs="Segoe UI"/>
+          <w:color w:val="0F1115"/>
+          <w:sz w:val="24"/>
+          <w:szCs w:val="24"/>
+          <w:lang w:eastAsia="fr-FR"/>
+        </w:rPr>
+        <w:t>EL JAZOULY Mohamed</w:t>
       </w:r>
       <w:r>
         <w:rPr>
@@ -157,28 +167,6 @@
           <w:lang w:eastAsia="fr-FR"/>
         </w:rPr>
         <w:t> October 2024</w:t>
-      </w:r>
-    </w:p>
-    <w:p>
-      <w:pPr>
-        <w:spacing w:before="480" w:after="480" w:line="240" w:lineRule="auto"/>
-        <w:rPr>
-          <w:rFonts w:ascii="Times New Roman" w:eastAsia="Times New Roman" w:hAnsi="Times New Roman" w:cs="Times New Roman"/>
-          <w:sz w:val="24"/>
-          <w:szCs w:val="24"/>
-          <w:lang w:eastAsia="fr-FR"/>
-        </w:rPr>
-      </w:pPr>
-      <w:r>
-        <w:rPr>
-          <w:rFonts w:ascii="Times New Roman" w:eastAsia="Times New Roman" w:hAnsi="Times New Roman" w:cs="Times New Roman"/>
-          <w:sz w:val="24"/>
-          <w:szCs w:val="24"/>
-          <w:lang w:eastAsia="fr-FR"/>
-        </w:rPr>
-        <w:pict>
-          <v:rect id="_x0000_i1079" style="width:0;height:.75pt" o:hralign="center" o:hrstd="t" o:hr="t" fillcolor="#a0a0a0" stroked="f"/>
-        </w:pict>
       </w:r>
     </w:p>
     <w:p>
@@ -213,6 +201,7 @@
       <w:pPr>
         <w:shd w:val="clear" w:color="auto" w:fill="FFFFFF"/>
         <w:spacing w:before="240" w:after="240" w:line="240" w:lineRule="auto"/>
+        <w:jc w:val="both"/>
         <w:rPr>
           <w:rFonts w:ascii="Segoe UI" w:eastAsia="Times New Roman" w:hAnsi="Segoe UI" w:cs="Segoe UI"/>
           <w:color w:val="0F1115"/>
@@ -267,28 +256,6 @@
           <w:lang w:eastAsia="fr-FR"/>
         </w:rPr>
         <w:t> Railway inspection, Computer vision, Deep learning, Defect detection, Predictive maintenance, High-speed trains.</w:t>
-      </w:r>
-    </w:p>
-    <w:p>
-      <w:pPr>
-        <w:spacing w:before="480" w:after="480" w:line="240" w:lineRule="auto"/>
-        <w:rPr>
-          <w:rFonts w:ascii="Times New Roman" w:eastAsia="Times New Roman" w:hAnsi="Times New Roman" w:cs="Times New Roman"/>
-          <w:sz w:val="24"/>
-          <w:szCs w:val="24"/>
-          <w:lang w:eastAsia="fr-FR"/>
-        </w:rPr>
-      </w:pPr>
-      <w:r>
-        <w:rPr>
-          <w:rFonts w:ascii="Times New Roman" w:eastAsia="Times New Roman" w:hAnsi="Times New Roman" w:cs="Times New Roman"/>
-          <w:sz w:val="24"/>
-          <w:szCs w:val="24"/>
-          <w:lang w:eastAsia="fr-FR"/>
-        </w:rPr>
-        <w:pict>
-          <v:rect id="_x0000_i1080" style="width:0;height:.75pt" o:hralign="center" o:hrstd="t" o:hr="t" fillcolor="#a0a0a0" stroked="f"/>
-        </w:pict>
       </w:r>
     </w:p>
     <w:p>
@@ -358,28 +325,13 @@
           <w:szCs w:val="24"/>
           <w:lang w:eastAsia="fr-FR"/>
         </w:rPr>
-      </w:pPr>
-      <w:r>
-        <w:rPr>
-          <w:rFonts w:ascii="Segoe UI" w:eastAsia="Times New Roman" w:hAnsi="Segoe UI" w:cs="Segoe UI"/>
-          <w:color w:val="0F1115"/>
-          <w:sz w:val="24"/>
-          <w:szCs w:val="24"/>
-          <w:lang w:eastAsia="fr-FR"/>
-        </w:rPr>
-        <w:t xml:space="preserve">High-speed trains (HSTs) represent a critical component of modern transportation infrastructure, operating at speeds exceeding 300 km/h. This operational regime subjects train surfaces to significant mechanical and environmental stresses, leading </w:t>
-      </w:r>
-      <w:r>
-        <w:rPr>
-          <w:rFonts w:ascii="Segoe UI" w:eastAsia="Times New Roman" w:hAnsi="Segoe UI" w:cs="Segoe UI"/>
-          <w:color w:val="0F1115"/>
-          <w:sz w:val="24"/>
-          <w:szCs w:val="24"/>
-          <w:lang w:eastAsia="fr-FR"/>
-        </w:rPr>
-        <w:lastRenderedPageBreak/>
-        <w:t>to various surface defects including cracks, corrosion, paint peeling, dents, and scratches [1]. These defects, if undetected, can evolve into critical failures, compromising passenger safety and resulting in substantial maintenance costs and operational downtime.</w:t>
-      </w:r>
+        <w:sectPr>
+          <w:pgSz w:w="11906" w:h="16838"/>
+          <w:pgMar w:top="1417" w:right="1417" w:bottom="1417" w:left="1417" w:header="708" w:footer="708" w:gutter="0"/>
+          <w:cols w:space="708"/>
+          <w:docGrid w:linePitch="360"/>
+        </w:sectPr>
+      </w:pPr>
     </w:p>
     <w:p>
       <w:pPr>
@@ -401,6 +353,40 @@
           <w:szCs w:val="24"/>
           <w:lang w:eastAsia="fr-FR"/>
         </w:rPr>
+        <w:t xml:space="preserve">High-speed trains (HSTs) represent a critical component of modern transportation infrastructure, operating at speeds exceeding 300 km/h. This operational regime subjects train surfaces to significant mechanical and environmental stresses, leading to various surface defects including </w:t>
+      </w:r>
+      <w:r>
+        <w:rPr>
+          <w:rFonts w:ascii="Segoe UI" w:eastAsia="Times New Roman" w:hAnsi="Segoe UI" w:cs="Segoe UI"/>
+          <w:color w:val="0F1115"/>
+          <w:sz w:val="24"/>
+          <w:szCs w:val="24"/>
+          <w:lang w:eastAsia="fr-FR"/>
+        </w:rPr>
+        <w:t>cracks, corrosion, paint peeling, dents, and scratches [1]. These defects, if undetected, can evolve into critical failures, compromising passenger safety and resulting in substantial maintenance costs and operational downtime.</w:t>
+      </w:r>
+    </w:p>
+    <w:p>
+      <w:pPr>
+        <w:shd w:val="clear" w:color="auto" w:fill="FFFFFF"/>
+        <w:spacing w:before="240" w:after="240" w:line="240" w:lineRule="auto"/>
+        <w:rPr>
+          <w:rFonts w:ascii="Segoe UI" w:eastAsia="Times New Roman" w:hAnsi="Segoe UI" w:cs="Segoe UI"/>
+          <w:color w:val="0F1115"/>
+          <w:sz w:val="24"/>
+          <w:szCs w:val="24"/>
+          <w:lang w:eastAsia="fr-FR"/>
+        </w:rPr>
+      </w:pPr>
+      <w:r>
+        <w:rPr>
+          <w:rFonts w:ascii="Segoe UI" w:eastAsia="Times New Roman" w:hAnsi="Segoe UI" w:cs="Segoe UI"/>
+          <w:color w:val="0F1115"/>
+          <w:sz w:val="24"/>
+          <w:szCs w:val="24"/>
+          <w:lang w:eastAsia="fr-FR"/>
+        </w:rPr>
+        <w:lastRenderedPageBreak/>
         <w:t>Traditional inspection methodologies rely heavily on human visual assessment—a process that is inherently inconsistent, time-consuming, and prone to errors due to inspector fatigue and subjectivity [2]. Furthermore, these inspections often require train immobilization, directly impacting fleet availability and economic efficiency. The automation of surface inspection through advanced computer vision (CV) and artificial intelligence (AI) technologies presents a transformative solution, promising enhanced accuracy, consistency, and operational efficiency.</w:t>
       </w:r>
     </w:p>
@@ -567,6 +553,13 @@
           <w:szCs w:val="24"/>
           <w:lang w:eastAsia="fr-FR"/>
         </w:rPr>
+        <w:sectPr>
+          <w:type w:val="continuous"/>
+          <w:pgSz w:w="11906" w:h="16838"/>
+          <w:pgMar w:top="1417" w:right="1417" w:bottom="1417" w:left="1417" w:header="708" w:footer="708" w:gutter="0"/>
+          <w:cols w:num="2" w:space="708"/>
+          <w:docGrid w:linePitch="360"/>
+        </w:sectPr>
       </w:pPr>
       <w:r>
         <w:rPr>
@@ -589,17 +582,6 @@
           <w:lang w:eastAsia="fr-FR"/>
         </w:rPr>
       </w:pPr>
-      <w:r>
-        <w:rPr>
-          <w:rFonts w:ascii="Times New Roman" w:eastAsia="Times New Roman" w:hAnsi="Times New Roman" w:cs="Times New Roman"/>
-          <w:sz w:val="24"/>
-          <w:szCs w:val="24"/>
-          <w:lang w:eastAsia="fr-FR"/>
-        </w:rPr>
-        <w:pict>
-          <v:rect id="_x0000_i1081" style="width:0;height:.75pt" o:hralign="center" o:hrstd="t" o:hr="t" fillcolor="#a0a0a0" stroked="f"/>
-        </w:pict>
-      </w:r>
     </w:p>
     <w:p>
       <w:pPr>
@@ -1106,7 +1088,6 @@
           <w:szCs w:val="20"/>
           <w:lang w:eastAsia="fr-FR"/>
         </w:rPr>
-        <w:lastRenderedPageBreak/>
         <w:t xml:space="preserve">                    ▼</w:t>
       </w:r>
     </w:p>
@@ -1230,6 +1211,7 @@
           <w:szCs w:val="20"/>
           <w:lang w:eastAsia="fr-FR"/>
         </w:rPr>
+        <w:lastRenderedPageBreak/>
         <w:t xml:space="preserve">                                (</w:t>
       </w:r>
       <w:proofErr w:type="gramStart"/>
@@ -1918,6 +1900,7 @@
       <w:pPr>
         <w:shd w:val="clear" w:color="auto" w:fill="FFFFFF"/>
         <w:spacing w:before="480" w:after="240" w:line="450" w:lineRule="atLeast"/>
+        <w:jc w:val="both"/>
         <w:outlineLvl w:val="2"/>
         <w:rPr>
           <w:rFonts w:ascii="Segoe UI" w:eastAsia="Times New Roman" w:hAnsi="Segoe UI" w:cs="Segoe UI"/>
@@ -1928,8 +1911,21 @@
           <w:szCs w:val="30"/>
           <w:lang w:eastAsia="fr-FR"/>
         </w:rPr>
-      </w:pPr>
-      <w:r>
+        <w:sectPr>
+          <w:type w:val="continuous"/>
+          <w:pgSz w:w="11906" w:h="16838"/>
+          <w:pgMar w:top="1417" w:right="1417" w:bottom="1417" w:left="1417" w:header="708" w:footer="708" w:gutter="0"/>
+          <w:cols w:space="708"/>
+          <w:docGrid w:linePitch="360"/>
+        </w:sectPr>
+      </w:pPr>
+    </w:p>
+    <w:p>
+      <w:pPr>
+        <w:shd w:val="clear" w:color="auto" w:fill="FFFFFF"/>
+        <w:spacing w:before="480" w:after="240" w:line="450" w:lineRule="atLeast"/>
+        <w:jc w:val="both"/>
+        <w:outlineLvl w:val="2"/>
         <w:rPr>
           <w:rFonts w:ascii="Segoe UI" w:eastAsia="Times New Roman" w:hAnsi="Segoe UI" w:cs="Segoe UI"/>
           <w:b/>
@@ -1939,6 +1935,17 @@
           <w:szCs w:val="30"/>
           <w:lang w:eastAsia="fr-FR"/>
         </w:rPr>
+      </w:pPr>
+      <w:r>
+        <w:rPr>
+          <w:rFonts w:ascii="Segoe UI" w:eastAsia="Times New Roman" w:hAnsi="Segoe UI" w:cs="Segoe UI"/>
+          <w:b/>
+          <w:bCs/>
+          <w:color w:val="0F1115"/>
+          <w:sz w:val="30"/>
+          <w:szCs w:val="30"/>
+          <w:lang w:eastAsia="fr-FR"/>
+        </w:rPr>
         <w:t>2.1 Search Strategy and Data Sources</w:t>
       </w:r>
     </w:p>
@@ -1946,6 +1953,7 @@
       <w:pPr>
         <w:shd w:val="clear" w:color="auto" w:fill="FFFFFF"/>
         <w:spacing w:before="240" w:after="240" w:line="240" w:lineRule="auto"/>
+        <w:jc w:val="both"/>
         <w:rPr>
           <w:rFonts w:ascii="Segoe UI" w:eastAsia="Times New Roman" w:hAnsi="Segoe UI" w:cs="Segoe UI"/>
           <w:color w:val="0F1115"/>
@@ -1991,6 +1999,7 @@
       <w:pPr>
         <w:shd w:val="clear" w:color="auto" w:fill="FFFFFF"/>
         <w:spacing w:before="480" w:after="240" w:line="450" w:lineRule="atLeast"/>
+        <w:jc w:val="both"/>
         <w:outlineLvl w:val="2"/>
         <w:rPr>
           <w:rFonts w:ascii="Segoe UI" w:eastAsia="Times New Roman" w:hAnsi="Segoe UI" w:cs="Segoe UI"/>
@@ -2024,6 +2033,7 @@
         <w:shd w:val="clear" w:color="auto" w:fill="FFFFFF"/>
         <w:spacing w:before="100" w:beforeAutospacing="1" w:after="0" w:line="240" w:lineRule="auto"/>
         <w:ind w:left="0"/>
+        <w:jc w:val="both"/>
         <w:rPr>
           <w:rFonts w:ascii="Segoe UI" w:eastAsia="Times New Roman" w:hAnsi="Segoe UI" w:cs="Segoe UI"/>
           <w:color w:val="0F1115"/>
@@ -2066,7 +2076,17 @@
           <w:szCs w:val="24"/>
           <w:lang w:eastAsia="fr-FR"/>
         </w:rPr>
-        <w:t> (I1) Publication date between January 2015 and July 2024; (I2) Focus on surface defect detection/localization using CV/AI; (I3) Application context in railway or analogous high-precision manufacturing; (I4) Peer-reviewed journal articles, conference proceedings, or authoritative technical reports.</w:t>
+        <w:t xml:space="preserve"> (I1) Publication date between January 2015 and July 2024; (I2) Focus on surface defect detection/localization using CV/AI; (I3) Application context in railway or analogous high-precision </w:t>
+      </w:r>
+      <w:r>
+        <w:rPr>
+          <w:rFonts w:ascii="Segoe UI" w:eastAsia="Times New Roman" w:hAnsi="Segoe UI" w:cs="Segoe UI"/>
+          <w:color w:val="0F1115"/>
+          <w:sz w:val="24"/>
+          <w:szCs w:val="24"/>
+          <w:lang w:eastAsia="fr-FR"/>
+        </w:rPr>
+        <w:t>manufacturing; (I4) Peer-reviewed journal articles, conference proceedings, or authoritative technical reports.</w:t>
       </w:r>
     </w:p>
     <w:p>
@@ -2078,6 +2098,7 @@
         <w:shd w:val="clear" w:color="auto" w:fill="FFFFFF"/>
         <w:spacing w:before="100" w:beforeAutospacing="1" w:after="0" w:line="240" w:lineRule="auto"/>
         <w:ind w:left="0"/>
+        <w:jc w:val="both"/>
         <w:rPr>
           <w:rFonts w:ascii="Segoe UI" w:eastAsia="Times New Roman" w:hAnsi="Segoe UI" w:cs="Segoe UI"/>
           <w:color w:val="0F1115"/>
@@ -2127,6 +2148,7 @@
       <w:pPr>
         <w:shd w:val="clear" w:color="auto" w:fill="FFFFFF"/>
         <w:spacing w:before="480" w:after="240" w:line="450" w:lineRule="atLeast"/>
+        <w:jc w:val="both"/>
         <w:outlineLvl w:val="2"/>
         <w:rPr>
           <w:rFonts w:ascii="Segoe UI" w:eastAsia="Times New Roman" w:hAnsi="Segoe UI" w:cs="Segoe UI"/>
@@ -2155,14 +2177,47 @@
       <w:pPr>
         <w:shd w:val="clear" w:color="auto" w:fill="FFFFFF"/>
         <w:spacing w:before="240" w:after="240" w:line="240" w:lineRule="auto"/>
-        <w:rPr>
-          <w:rFonts w:ascii="Segoe UI" w:eastAsia="Times New Roman" w:hAnsi="Segoe UI" w:cs="Segoe UI"/>
-          <w:color w:val="0F1115"/>
-          <w:sz w:val="24"/>
-          <w:szCs w:val="24"/>
-          <w:lang w:eastAsia="fr-FR"/>
-        </w:rPr>
-      </w:pPr>
+        <w:jc w:val="both"/>
+        <w:rPr>
+          <w:rFonts w:ascii="Segoe UI" w:eastAsia="Times New Roman" w:hAnsi="Segoe UI" w:cs="Segoe UI"/>
+          <w:color w:val="0F1115"/>
+          <w:sz w:val="24"/>
+          <w:szCs w:val="24"/>
+          <w:lang w:eastAsia="fr-FR"/>
+        </w:rPr>
+      </w:pPr>
+      <w:r>
+        <w:rPr>
+          <w:rFonts w:ascii="Segoe UI" w:eastAsia="Times New Roman" w:hAnsi="Segoe UI" w:cs="Segoe UI"/>
+          <w:color w:val="0F1115"/>
+          <w:sz w:val="24"/>
+          <w:szCs w:val="24"/>
+          <w:lang w:eastAsia="fr-FR"/>
+        </w:rPr>
+        <w:t xml:space="preserve">For each of the 85 included studies, data was extracted into a standardized form </w:t>
+      </w:r>
+      <w:proofErr w:type="gramStart"/>
+      <w:r>
+        <w:rPr>
+          <w:rFonts w:ascii="Segoe UI" w:eastAsia="Times New Roman" w:hAnsi="Segoe UI" w:cs="Segoe UI"/>
+          <w:color w:val="0F1115"/>
+          <w:sz w:val="24"/>
+          <w:szCs w:val="24"/>
+          <w:lang w:eastAsia="fr-FR"/>
+        </w:rPr>
+        <w:t>covering:</w:t>
+      </w:r>
+      <w:proofErr w:type="gramEnd"/>
+      <w:r>
+        <w:rPr>
+          <w:rFonts w:ascii="Segoe UI" w:eastAsia="Times New Roman" w:hAnsi="Segoe UI" w:cs="Segoe UI"/>
+          <w:color w:val="0F1115"/>
+          <w:sz w:val="24"/>
+          <w:szCs w:val="24"/>
+          <w:lang w:eastAsia="fr-FR"/>
+        </w:rPr>
+        <w:t xml:space="preserve"> (1) Proposed methodology and algorithm, (2) Type and nature of target defects, (3) Dataset characteristics (size, source, annotations), (4) Performance metrics (Precision, Recall, F1-Score, mAP, Inference Speed), (5) Hardware/software platform, and (6) </w:t>
+      </w:r>
       <w:r>
         <w:rPr>
           <w:rFonts w:ascii="Segoe UI" w:eastAsia="Times New Roman" w:hAnsi="Segoe UI" w:cs="Segoe UI"/>
@@ -2172,34 +2227,13 @@
           <w:lang w:eastAsia="fr-FR"/>
         </w:rPr>
         <w:lastRenderedPageBreak/>
-        <w:t xml:space="preserve">For each of the 85 included studies, data was extracted into a standardized form </w:t>
-      </w:r>
-      <w:proofErr w:type="gramStart"/>
-      <w:r>
-        <w:rPr>
-          <w:rFonts w:ascii="Segoe UI" w:eastAsia="Times New Roman" w:hAnsi="Segoe UI" w:cs="Segoe UI"/>
-          <w:color w:val="0F1115"/>
-          <w:sz w:val="24"/>
-          <w:szCs w:val="24"/>
-          <w:lang w:eastAsia="fr-FR"/>
-        </w:rPr>
-        <w:t>covering:</w:t>
-      </w:r>
-      <w:proofErr w:type="gramEnd"/>
-      <w:r>
-        <w:rPr>
-          <w:rFonts w:ascii="Segoe UI" w:eastAsia="Times New Roman" w:hAnsi="Segoe UI" w:cs="Segoe UI"/>
-          <w:color w:val="0F1115"/>
-          <w:sz w:val="24"/>
-          <w:szCs w:val="24"/>
-          <w:lang w:eastAsia="fr-FR"/>
-        </w:rPr>
-        <w:t xml:space="preserve"> (1) Proposed methodology and algorithm, (2) Type and nature of target defects, (3) Dataset characteristics (size, source, annotations), (4) Performance metrics (Precision, Recall, F1-Score, mAP, Inference Speed), (5) Hardware/software platform, and (6) Cited limitations. A narrative and tabular synthesis was then performed to identify trends, compare performances, and highlight research gaps.</w:t>
+        <w:t>Cited limitations. A narrative and tabular synthesis was then performed to identify trends, compare performances, and highlight research gaps.</w:t>
       </w:r>
     </w:p>
     <w:p>
       <w:pPr>
         <w:spacing w:before="480" w:after="480" w:line="240" w:lineRule="auto"/>
+        <w:jc w:val="both"/>
         <w:rPr>
           <w:rFonts w:ascii="Times New Roman" w:eastAsia="Times New Roman" w:hAnsi="Times New Roman" w:cs="Times New Roman"/>
           <w:sz w:val="24"/>
@@ -2215,7 +2249,7 @@
           <w:lang w:eastAsia="fr-FR"/>
         </w:rPr>
         <w:pict>
-          <v:rect id="_x0000_i1082" style="width:0;height:.75pt" o:hralign="center" o:hrstd="t" o:hr="t" fillcolor="#a0a0a0" stroked="f"/>
+          <v:rect id="_x0000_i1114" style="width:0;height:.75pt" o:hralign="center" o:hrstd="t" o:hr="t" fillcolor="#a0a0a0" stroked="f"/>
         </w:pict>
       </w:r>
     </w:p>
@@ -2223,25 +2257,26 @@
       <w:pPr>
         <w:shd w:val="clear" w:color="auto" w:fill="FFFFFF"/>
         <w:spacing w:before="480" w:after="240" w:line="480" w:lineRule="atLeast"/>
+        <w:jc w:val="both"/>
         <w:outlineLvl w:val="1"/>
         <w:rPr>
           <w:rFonts w:ascii="Segoe UI" w:eastAsia="Times New Roman" w:hAnsi="Segoe UI" w:cs="Segoe UI"/>
           <w:b/>
           <w:bCs/>
           <w:color w:val="0F1115"/>
-          <w:sz w:val="33"/>
-          <w:szCs w:val="33"/>
-          <w:lang w:eastAsia="fr-FR"/>
-        </w:rPr>
-      </w:pPr>
-      <w:r>
-        <w:rPr>
-          <w:rFonts w:ascii="Segoe UI" w:eastAsia="Times New Roman" w:hAnsi="Segoe UI" w:cs="Segoe UI"/>
-          <w:b/>
-          <w:bCs/>
-          <w:color w:val="0F1115"/>
-          <w:sz w:val="33"/>
-          <w:szCs w:val="33"/>
+          <w:sz w:val="26"/>
+          <w:szCs w:val="26"/>
+          <w:lang w:eastAsia="fr-FR"/>
+        </w:rPr>
+      </w:pPr>
+      <w:r>
+        <w:rPr>
+          <w:rFonts w:ascii="Segoe UI" w:eastAsia="Times New Roman" w:hAnsi="Segoe UI" w:cs="Segoe UI"/>
+          <w:b/>
+          <w:bCs/>
+          <w:color w:val="0F1115"/>
+          <w:sz w:val="26"/>
+          <w:szCs w:val="26"/>
           <w:lang w:eastAsia="fr-FR"/>
         </w:rPr>
         <w:t>3. Technological Landscape for Defect Detection and Localization</w:t>
@@ -2251,25 +2286,26 @@
       <w:pPr>
         <w:shd w:val="clear" w:color="auto" w:fill="FFFFFF"/>
         <w:spacing w:before="480" w:after="240" w:line="450" w:lineRule="atLeast"/>
+        <w:jc w:val="both"/>
         <w:outlineLvl w:val="2"/>
         <w:rPr>
           <w:rFonts w:ascii="Segoe UI" w:eastAsia="Times New Roman" w:hAnsi="Segoe UI" w:cs="Segoe UI"/>
           <w:b/>
           <w:bCs/>
           <w:color w:val="0F1115"/>
-          <w:sz w:val="30"/>
-          <w:szCs w:val="30"/>
-          <w:lang w:eastAsia="fr-FR"/>
-        </w:rPr>
-      </w:pPr>
-      <w:r>
-        <w:rPr>
-          <w:rFonts w:ascii="Segoe UI" w:eastAsia="Times New Roman" w:hAnsi="Segoe UI" w:cs="Segoe UI"/>
-          <w:b/>
-          <w:bCs/>
-          <w:color w:val="0F1115"/>
-          <w:sz w:val="30"/>
-          <w:szCs w:val="30"/>
+          <w:sz w:val="24"/>
+          <w:szCs w:val="26"/>
+          <w:lang w:eastAsia="fr-FR"/>
+        </w:rPr>
+      </w:pPr>
+      <w:r>
+        <w:rPr>
+          <w:rFonts w:ascii="Segoe UI" w:eastAsia="Times New Roman" w:hAnsi="Segoe UI" w:cs="Segoe UI"/>
+          <w:b/>
+          <w:bCs/>
+          <w:color w:val="0F1115"/>
+          <w:sz w:val="24"/>
+          <w:szCs w:val="26"/>
           <w:lang w:eastAsia="fr-FR"/>
         </w:rPr>
         <w:t>3.1 Traditional Computer Vision Approaches</w:t>
@@ -2279,6 +2315,7 @@
       <w:pPr>
         <w:shd w:val="clear" w:color="auto" w:fill="FFFFFF"/>
         <w:spacing w:before="240" w:after="240" w:line="240" w:lineRule="auto"/>
+        <w:jc w:val="both"/>
         <w:rPr>
           <w:rFonts w:ascii="Segoe UI" w:eastAsia="Times New Roman" w:hAnsi="Segoe UI" w:cs="Segoe UI"/>
           <w:color w:val="0F1115"/>
@@ -2319,6 +2356,7 @@
         <w:shd w:val="clear" w:color="auto" w:fill="FFFFFF"/>
         <w:spacing w:before="100" w:beforeAutospacing="1" w:after="0" w:line="240" w:lineRule="auto"/>
         <w:ind w:left="0"/>
+        <w:jc w:val="both"/>
         <w:rPr>
           <w:rFonts w:ascii="Segoe UI" w:eastAsia="Times New Roman" w:hAnsi="Segoe UI" w:cs="Segoe UI"/>
           <w:color w:val="0F1115"/>
@@ -2373,6 +2411,7 @@
         <w:shd w:val="clear" w:color="auto" w:fill="FFFFFF"/>
         <w:spacing w:before="100" w:beforeAutospacing="1" w:after="0" w:line="240" w:lineRule="auto"/>
         <w:ind w:left="0"/>
+        <w:jc w:val="both"/>
         <w:rPr>
           <w:rFonts w:ascii="Segoe UI" w:eastAsia="Times New Roman" w:hAnsi="Segoe UI" w:cs="Segoe UI"/>
           <w:color w:val="0F1115"/>
@@ -2415,6 +2454,7 @@
         <w:shd w:val="clear" w:color="auto" w:fill="FFFFFF"/>
         <w:spacing w:before="100" w:beforeAutospacing="1" w:after="0" w:line="240" w:lineRule="auto"/>
         <w:ind w:left="0"/>
+        <w:jc w:val="both"/>
         <w:rPr>
           <w:rFonts w:ascii="Segoe UI" w:eastAsia="Times New Roman" w:hAnsi="Segoe UI" w:cs="Segoe UI"/>
           <w:color w:val="0F1115"/>
@@ -2469,6 +2509,7 @@
         <w:shd w:val="clear" w:color="auto" w:fill="FFFFFF"/>
         <w:spacing w:before="100" w:beforeAutospacing="1" w:after="0" w:line="240" w:lineRule="auto"/>
         <w:ind w:left="0"/>
+        <w:jc w:val="both"/>
         <w:rPr>
           <w:rFonts w:ascii="Segoe UI" w:eastAsia="Times New Roman" w:hAnsi="Segoe UI" w:cs="Segoe UI"/>
           <w:color w:val="0F1115"/>
@@ -2506,6 +2547,7 @@
       <w:pPr>
         <w:shd w:val="clear" w:color="auto" w:fill="FFFFFF"/>
         <w:spacing w:before="240" w:after="240" w:line="240" w:lineRule="auto"/>
+        <w:jc w:val="both"/>
         <w:rPr>
           <w:rFonts w:ascii="Segoe UI" w:eastAsia="Times New Roman" w:hAnsi="Segoe UI" w:cs="Segoe UI"/>
           <w:color w:val="0F1115"/>
@@ -2536,20 +2578,32 @@
           <w:szCs w:val="24"/>
           <w:lang w:eastAsia="fr-FR"/>
         </w:rPr>
-        <w:t> These pipelines are highly sensitive to lighting variations, noise, and complex backgrounds. Their performance is tightly coupled to the manual tuning of parameters and the quality of handcrafted features, leading to poor generalization in uncontrolled, real-world HST inspection environments [5].</w:t>
+        <w:t xml:space="preserve"> These pipelines are highly sensitive to lighting variations, noise, and complex backgrounds. Their performance is tightly coupled to the </w:t>
+      </w:r>
+      <w:r>
+        <w:rPr>
+          <w:rFonts w:ascii="Segoe UI" w:eastAsia="Times New Roman" w:hAnsi="Segoe UI" w:cs="Segoe UI"/>
+          <w:color w:val="0F1115"/>
+          <w:sz w:val="24"/>
+          <w:szCs w:val="24"/>
+          <w:lang w:eastAsia="fr-FR"/>
+        </w:rPr>
+        <w:t>manual tuning of parameters and the quality of handcrafted features, leading to poor generalization in uncontrolled, real-world HST inspection environments [5].</w:t>
       </w:r>
     </w:p>
     <w:p>
       <w:pPr>
         <w:shd w:val="clear" w:color="auto" w:fill="FFFFFF"/>
         <w:spacing w:before="480" w:after="240" w:line="450" w:lineRule="atLeast"/>
+        <w:ind w:left="142"/>
+        <w:jc w:val="both"/>
         <w:outlineLvl w:val="2"/>
         <w:rPr>
           <w:rFonts w:ascii="Segoe UI" w:eastAsia="Times New Roman" w:hAnsi="Segoe UI" w:cs="Segoe UI"/>
           <w:b/>
           <w:bCs/>
           <w:color w:val="0F1115"/>
-          <w:sz w:val="30"/>
+          <w:sz w:val="28"/>
           <w:szCs w:val="30"/>
           <w:lang w:eastAsia="fr-FR"/>
         </w:rPr>
@@ -2560,7 +2614,7 @@
           <w:b/>
           <w:bCs/>
           <w:color w:val="0F1115"/>
-          <w:sz w:val="30"/>
+          <w:sz w:val="28"/>
           <w:szCs w:val="30"/>
           <w:lang w:eastAsia="fr-FR"/>
         </w:rPr>
@@ -2571,6 +2625,7 @@
       <w:pPr>
         <w:shd w:val="clear" w:color="auto" w:fill="FFFFFF"/>
         <w:spacing w:before="240" w:after="240" w:line="240" w:lineRule="auto"/>
+        <w:jc w:val="both"/>
         <w:rPr>
           <w:rFonts w:ascii="Segoe UI" w:eastAsia="Times New Roman" w:hAnsi="Segoe UI" w:cs="Segoe UI"/>
           <w:color w:val="0F1115"/>
@@ -2599,6 +2654,7 @@
         <w:shd w:val="clear" w:color="auto" w:fill="FFFFFF"/>
         <w:spacing w:before="100" w:beforeAutospacing="1" w:after="0" w:line="240" w:lineRule="auto"/>
         <w:ind w:left="0"/>
+        <w:jc w:val="both"/>
         <w:rPr>
           <w:rFonts w:ascii="Segoe UI" w:eastAsia="Times New Roman" w:hAnsi="Segoe UI" w:cs="Segoe UI"/>
           <w:color w:val="0F1115"/>
@@ -2653,6 +2709,7 @@
         <w:shd w:val="clear" w:color="auto" w:fill="FFFFFF"/>
         <w:spacing w:before="100" w:beforeAutospacing="1" w:after="0" w:line="240" w:lineRule="auto"/>
         <w:ind w:left="0"/>
+        <w:jc w:val="both"/>
         <w:rPr>
           <w:rFonts w:ascii="Segoe UI" w:eastAsia="Times New Roman" w:hAnsi="Segoe UI" w:cs="Segoe UI"/>
           <w:color w:val="0F1115"/>
@@ -2672,7 +2729,6 @@
           <w:szCs w:val="24"/>
           <w:lang w:eastAsia="fr-FR"/>
         </w:rPr>
-        <w:lastRenderedPageBreak/>
         <w:t>Advantage:</w:t>
       </w:r>
       <w:proofErr w:type="gramEnd"/>
@@ -2696,6 +2752,7 @@
         <w:shd w:val="clear" w:color="auto" w:fill="FFFFFF"/>
         <w:spacing w:before="100" w:beforeAutospacing="1" w:after="0" w:line="240" w:lineRule="auto"/>
         <w:ind w:left="0"/>
+        <w:jc w:val="both"/>
         <w:rPr>
           <w:rFonts w:ascii="Segoe UI" w:eastAsia="Times New Roman" w:hAnsi="Segoe UI" w:cs="Segoe UI"/>
           <w:color w:val="0F1115"/>
@@ -2745,6 +2802,7 @@
       <w:pPr>
         <w:shd w:val="clear" w:color="auto" w:fill="FFFFFF"/>
         <w:spacing w:before="480" w:after="240" w:line="450" w:lineRule="atLeast"/>
+        <w:jc w:val="both"/>
         <w:outlineLvl w:val="2"/>
         <w:rPr>
           <w:rFonts w:ascii="Segoe UI" w:eastAsia="Times New Roman" w:hAnsi="Segoe UI" w:cs="Segoe UI"/>
@@ -2773,6 +2831,7 @@
       <w:pPr>
         <w:shd w:val="clear" w:color="auto" w:fill="FFFFFF"/>
         <w:spacing w:before="240" w:after="240" w:line="240" w:lineRule="auto"/>
+        <w:jc w:val="both"/>
         <w:rPr>
           <w:rFonts w:ascii="Segoe UI" w:eastAsia="Times New Roman" w:hAnsi="Segoe UI" w:cs="Segoe UI"/>
           <w:color w:val="0F1115"/>
@@ -2796,6 +2855,7 @@
       <w:pPr>
         <w:shd w:val="clear" w:color="auto" w:fill="FFFFFF"/>
         <w:spacing w:before="240" w:after="240" w:line="240" w:lineRule="auto"/>
+        <w:jc w:val="both"/>
         <w:rPr>
           <w:rFonts w:ascii="Segoe UI" w:eastAsia="Times New Roman" w:hAnsi="Segoe UI" w:cs="Segoe UI"/>
           <w:color w:val="0F1115"/>
@@ -2838,13 +2898,25 @@
           <w:szCs w:val="24"/>
           <w:lang w:eastAsia="fr-FR"/>
         </w:rPr>
-        <w:t> Architectures like AlexNet, VGG, and ResNet are used to categorize an entire image as "defective" or "non-defective" [7]. While computationally efficient, they provide no spatial information about the defect's location, which is essential for maintenance actions.</w:t>
+        <w:t> Architectures like AlexNet, VGG, and ResNet are used to categorize an entire image as "defective" or "non-</w:t>
+      </w:r>
+      <w:r>
+        <w:rPr>
+          <w:rFonts w:ascii="Segoe UI" w:eastAsia="Times New Roman" w:hAnsi="Segoe UI" w:cs="Segoe UI"/>
+          <w:color w:val="0F1115"/>
+          <w:sz w:val="24"/>
+          <w:szCs w:val="24"/>
+          <w:lang w:eastAsia="fr-FR"/>
+        </w:rPr>
+        <w:lastRenderedPageBreak/>
+        <w:t>defective" [7]. While computationally efficient, they provide no spatial information about the defect's location, which is essential for maintenance actions.</w:t>
       </w:r>
     </w:p>
     <w:p>
       <w:pPr>
         <w:shd w:val="clear" w:color="auto" w:fill="FFFFFF"/>
         <w:spacing w:before="240" w:after="240" w:line="240" w:lineRule="auto"/>
+        <w:jc w:val="both"/>
         <w:rPr>
           <w:rFonts w:ascii="Segoe UI" w:eastAsia="Times New Roman" w:hAnsi="Segoe UI" w:cs="Segoe UI"/>
           <w:color w:val="0F1115"/>
@@ -2899,6 +2971,7 @@
         <w:shd w:val="clear" w:color="auto" w:fill="FFFFFF"/>
         <w:spacing w:before="100" w:beforeAutospacing="1" w:after="0" w:line="240" w:lineRule="auto"/>
         <w:ind w:left="0"/>
+        <w:jc w:val="both"/>
         <w:rPr>
           <w:rFonts w:ascii="Segoe UI" w:eastAsia="Times New Roman" w:hAnsi="Segoe UI" w:cs="Segoe UI"/>
           <w:color w:val="0F1115"/>
@@ -2975,6 +3048,7 @@
         <w:shd w:val="clear" w:color="auto" w:fill="FFFFFF"/>
         <w:spacing w:before="100" w:beforeAutospacing="1" w:after="0" w:line="240" w:lineRule="auto"/>
         <w:ind w:left="0"/>
+        <w:jc w:val="both"/>
         <w:rPr>
           <w:rFonts w:ascii="Segoe UI" w:eastAsia="Times New Roman" w:hAnsi="Segoe UI" w:cs="Segoe UI"/>
           <w:color w:val="0F1115"/>
@@ -3105,7 +3179,17 @@
           <w:szCs w:val="24"/>
           <w:lang w:eastAsia="fr-FR"/>
         </w:rPr>
-        <w:t> industry standard for real-time HST inspection due to its exceptional balance between speed (&gt;30 FPS) and mean Average Precision (mAP &gt;90%) [9, 10].</w:t>
+        <w:t xml:space="preserve"> industry standard for real-time HST inspection due to its exceptional balance between </w:t>
+      </w:r>
+      <w:r>
+        <w:rPr>
+          <w:rFonts w:ascii="Segoe UI" w:eastAsia="Times New Roman" w:hAnsi="Segoe UI" w:cs="Segoe UI"/>
+          <w:color w:val="0F1115"/>
+          <w:sz w:val="24"/>
+          <w:szCs w:val="24"/>
+          <w:lang w:eastAsia="fr-FR"/>
+        </w:rPr>
+        <w:t>speed (&gt;30 FPS) and mean Average Precision (mAP &gt;90%) [9, 10].</w:t>
       </w:r>
     </w:p>
     <w:p>
@@ -3117,6 +3201,7 @@
         <w:shd w:val="clear" w:color="auto" w:fill="FFFFFF"/>
         <w:spacing w:before="100" w:beforeAutospacing="1" w:after="0" w:line="240" w:lineRule="auto"/>
         <w:ind w:left="0"/>
+        <w:jc w:val="both"/>
         <w:rPr>
           <w:rFonts w:ascii="Segoe UI" w:eastAsia="Times New Roman" w:hAnsi="Segoe UI" w:cs="Segoe UI"/>
           <w:color w:val="0F1115"/>
@@ -3210,6 +3295,7 @@
       <w:pPr>
         <w:shd w:val="clear" w:color="auto" w:fill="FFFFFF"/>
         <w:spacing w:before="240" w:after="240" w:line="240" w:lineRule="auto"/>
+        <w:jc w:val="both"/>
         <w:rPr>
           <w:rFonts w:ascii="Segoe UI" w:eastAsia="Times New Roman" w:hAnsi="Segoe UI" w:cs="Segoe UI"/>
           <w:color w:val="0F1115"/>
@@ -3264,6 +3350,7 @@
         <w:shd w:val="clear" w:color="auto" w:fill="FFFFFF"/>
         <w:spacing w:before="100" w:beforeAutospacing="1" w:after="0" w:line="240" w:lineRule="auto"/>
         <w:ind w:left="0"/>
+        <w:jc w:val="both"/>
         <w:rPr>
           <w:rFonts w:ascii="Segoe UI" w:eastAsia="Times New Roman" w:hAnsi="Segoe UI" w:cs="Segoe UI"/>
           <w:color w:val="0F1115"/>
@@ -3362,13 +3449,21 @@
         <w:shd w:val="clear" w:color="auto" w:fill="FFFFFF"/>
         <w:spacing w:before="100" w:beforeAutospacing="1" w:after="0" w:line="240" w:lineRule="auto"/>
         <w:ind w:left="0"/>
-        <w:rPr>
-          <w:rFonts w:ascii="Segoe UI" w:eastAsia="Times New Roman" w:hAnsi="Segoe UI" w:cs="Segoe UI"/>
-          <w:color w:val="0F1115"/>
-          <w:sz w:val="24"/>
-          <w:szCs w:val="24"/>
-          <w:lang w:eastAsia="fr-FR"/>
-        </w:rPr>
+        <w:jc w:val="both"/>
+        <w:rPr>
+          <w:rFonts w:ascii="Segoe UI" w:eastAsia="Times New Roman" w:hAnsi="Segoe UI" w:cs="Segoe UI"/>
+          <w:color w:val="0F1115"/>
+          <w:sz w:val="24"/>
+          <w:szCs w:val="24"/>
+          <w:lang w:eastAsia="fr-FR"/>
+        </w:rPr>
+        <w:sectPr>
+          <w:type w:val="continuous"/>
+          <w:pgSz w:w="11906" w:h="16838"/>
+          <w:pgMar w:top="1417" w:right="1417" w:bottom="1417" w:left="1417" w:header="708" w:footer="708" w:gutter="0"/>
+          <w:cols w:num="2" w:space="708"/>
+          <w:docGrid w:linePitch="360"/>
+        </w:sectPr>
       </w:pPr>
       <w:r>
         <w:rPr>
@@ -3426,7 +3521,48 @@
           <w:szCs w:val="24"/>
           <w:lang w:eastAsia="fr-FR"/>
         </w:rPr>
-        <w:t> extends Faster R-CNN by adding a branch to predict a segmentation mask for each detected instance. This is vital when multiple defects of the same type are close together and need to be counted and measured individually [12].</w:t>
+        <w:t xml:space="preserve"> extends Faster R-CNN by adding a branch to predict a segmentation mask for each detected instance. This is vital when multiple defects of the same type are close together and need to be counted and measured </w:t>
+      </w:r>
+    </w:p>
+    <w:p>
+      <w:pPr>
+        <w:numPr>
+          <w:ilvl w:val="0"/>
+          <w:numId w:val="15"/>
+        </w:numPr>
+        <w:shd w:val="clear" w:color="auto" w:fill="FFFFFF"/>
+        <w:spacing w:before="100" w:beforeAutospacing="1" w:after="0" w:line="240" w:lineRule="auto"/>
+        <w:ind w:left="0"/>
+        <w:jc w:val="both"/>
+        <w:rPr>
+          <w:rFonts w:ascii="Segoe UI" w:eastAsia="Times New Roman" w:hAnsi="Segoe UI" w:cs="Segoe UI"/>
+          <w:color w:val="0F1115"/>
+          <w:sz w:val="24"/>
+          <w:szCs w:val="24"/>
+          <w:lang w:eastAsia="fr-FR"/>
+        </w:rPr>
+      </w:pPr>
+      <w:proofErr w:type="gramStart"/>
+      <w:r>
+        <w:rPr>
+          <w:rFonts w:ascii="Segoe UI" w:eastAsia="Times New Roman" w:hAnsi="Segoe UI" w:cs="Segoe UI"/>
+          <w:color w:val="0F1115"/>
+          <w:sz w:val="24"/>
+          <w:szCs w:val="24"/>
+          <w:lang w:eastAsia="fr-FR"/>
+        </w:rPr>
+        <w:t>individually</w:t>
+      </w:r>
+      <w:proofErr w:type="gramEnd"/>
+      <w:r>
+        <w:rPr>
+          <w:rFonts w:ascii="Segoe UI" w:eastAsia="Times New Roman" w:hAnsi="Segoe UI" w:cs="Segoe UI"/>
+          <w:color w:val="0F1115"/>
+          <w:sz w:val="24"/>
+          <w:szCs w:val="24"/>
+          <w:lang w:eastAsia="fr-FR"/>
+        </w:rPr>
+        <w:t xml:space="preserve"> [12].</w:t>
       </w:r>
     </w:p>
     <w:p>
@@ -3446,9 +3582,8 @@
           <w:szCs w:val="24"/>
           <w:lang w:eastAsia="fr-FR"/>
         </w:rPr>
-        <w:lastRenderedPageBreak/>
         <w:pict>
-          <v:rect id="_x0000_i1083" style="width:0;height:.75pt" o:hralign="center" o:hrstd="t" o:hr="t" fillcolor="#a0a0a0" stroked="f"/>
+          <v:rect id="_x0000_i1115" style="width:0;height:.75pt" o:hralign="center" o:hrstd="t" o:hr="t" fillcolor="#a0a0a0" stroked="f"/>
         </w:pict>
       </w:r>
     </w:p>
@@ -3589,6 +3724,7 @@
                 <w:szCs w:val="23"/>
                 <w:lang w:eastAsia="fr-FR"/>
               </w:rPr>
+              <w:lastRenderedPageBreak/>
               <w:t>Category</w:t>
             </w:r>
           </w:p>
@@ -5485,6 +5621,31 @@
       <w:pPr>
         <w:shd w:val="clear" w:color="auto" w:fill="FFFFFF"/>
         <w:spacing w:before="480" w:after="240" w:line="450" w:lineRule="atLeast"/>
+        <w:jc w:val="both"/>
+        <w:outlineLvl w:val="2"/>
+        <w:rPr>
+          <w:rFonts w:ascii="Segoe UI" w:eastAsia="Times New Roman" w:hAnsi="Segoe UI" w:cs="Segoe UI"/>
+          <w:b/>
+          <w:bCs/>
+          <w:color w:val="0F1115"/>
+          <w:sz w:val="30"/>
+          <w:szCs w:val="30"/>
+          <w:lang w:eastAsia="fr-FR"/>
+        </w:rPr>
+        <w:sectPr>
+          <w:type w:val="continuous"/>
+          <w:pgSz w:w="11906" w:h="16838"/>
+          <w:pgMar w:top="1417" w:right="1417" w:bottom="1417" w:left="1417" w:header="708" w:footer="708" w:gutter="0"/>
+          <w:cols w:space="708"/>
+          <w:docGrid w:linePitch="360"/>
+        </w:sectPr>
+      </w:pPr>
+    </w:p>
+    <w:p>
+      <w:pPr>
+        <w:shd w:val="clear" w:color="auto" w:fill="FFFFFF"/>
+        <w:spacing w:before="480" w:after="240" w:line="450" w:lineRule="atLeast"/>
+        <w:jc w:val="both"/>
         <w:outlineLvl w:val="2"/>
         <w:rPr>
           <w:rFonts w:ascii="Segoe UI" w:eastAsia="Times New Roman" w:hAnsi="Segoe UI" w:cs="Segoe UI"/>
@@ -5518,6 +5679,7 @@
         <w:shd w:val="clear" w:color="auto" w:fill="FFFFFF"/>
         <w:spacing w:before="100" w:beforeAutospacing="1" w:after="0" w:line="240" w:lineRule="auto"/>
         <w:ind w:left="0"/>
+        <w:jc w:val="both"/>
         <w:rPr>
           <w:rFonts w:ascii="Segoe UI" w:eastAsia="Times New Roman" w:hAnsi="Segoe UI" w:cs="Segoe UI"/>
           <w:color w:val="0F1115"/>
@@ -5572,6 +5734,7 @@
         <w:shd w:val="clear" w:color="auto" w:fill="FFFFFF"/>
         <w:spacing w:before="100" w:beforeAutospacing="1" w:after="0" w:line="240" w:lineRule="auto"/>
         <w:ind w:left="0"/>
+        <w:jc w:val="both"/>
         <w:rPr>
           <w:rFonts w:ascii="Segoe UI" w:eastAsia="Times New Roman" w:hAnsi="Segoe UI" w:cs="Segoe UI"/>
           <w:color w:val="0F1115"/>
@@ -5626,6 +5789,7 @@
         <w:shd w:val="clear" w:color="auto" w:fill="FFFFFF"/>
         <w:spacing w:before="100" w:beforeAutospacing="1" w:after="0" w:line="240" w:lineRule="auto"/>
         <w:ind w:left="0"/>
+        <w:jc w:val="both"/>
         <w:rPr>
           <w:rFonts w:ascii="Segoe UI" w:eastAsia="Times New Roman" w:hAnsi="Segoe UI" w:cs="Segoe UI"/>
           <w:color w:val="0F1115"/>
@@ -5668,18 +5832,7 @@
           <w:szCs w:val="24"/>
           <w:lang w:eastAsia="fr-FR"/>
         </w:rPr>
-        <w:t xml:space="preserve"> The superior performance of deep learning is inextricably linked to the availability of large-scale, high-quality annotated datasets </w:t>
-      </w:r>
-      <w:r>
-        <w:rPr>
-          <w:rFonts w:ascii="Segoe UI" w:eastAsia="Times New Roman" w:hAnsi="Segoe UI" w:cs="Segoe UI"/>
-          <w:color w:val="0F1115"/>
-          <w:sz w:val="24"/>
-          <w:szCs w:val="24"/>
-          <w:lang w:eastAsia="fr-FR"/>
-        </w:rPr>
-        <w:lastRenderedPageBreak/>
-        <w:t>(e.g., "Rail-Defect-2022," "HSI-Train"). The scarcity of such public datasets for HST surfaces remains a significant barrier to entry and reproducible research [14].</w:t>
+        <w:t> The superior performance of deep learning is inextricably linked to the availability of large-scale, high-quality annotated datasets (e.g., "Rail-Defect-2022," "HSI-Train"). The scarcity of such public datasets for HST surfaces remains a significant barrier to entry and reproducible research [14].</w:t>
       </w:r>
     </w:p>
     <w:p>
@@ -5691,6 +5844,7 @@
         <w:shd w:val="clear" w:color="auto" w:fill="FFFFFF"/>
         <w:spacing w:before="100" w:beforeAutospacing="1" w:after="0" w:line="240" w:lineRule="auto"/>
         <w:ind w:left="0"/>
+        <w:jc w:val="both"/>
         <w:rPr>
           <w:rFonts w:ascii="Segoe UI" w:eastAsia="Times New Roman" w:hAnsi="Segoe UI" w:cs="Segoe UI"/>
           <w:color w:val="0F1115"/>
@@ -5745,6 +5899,7 @@
         <w:shd w:val="clear" w:color="auto" w:fill="FFFFFF"/>
         <w:spacing w:before="100" w:beforeAutospacing="1" w:after="0" w:line="240" w:lineRule="auto"/>
         <w:ind w:left="0"/>
+        <w:jc w:val="both"/>
         <w:rPr>
           <w:rFonts w:ascii="Segoe UI" w:eastAsia="Times New Roman" w:hAnsi="Segoe UI" w:cs="Segoe UI"/>
           <w:color w:val="0F1115"/>
@@ -5787,35 +5942,25 @@
           <w:szCs w:val="24"/>
           <w:lang w:eastAsia="fr-FR"/>
         </w:rPr>
-        <w:t> Industrial acceptance depends on low false positive rates (FPR). A system generating numerous spurious alerts will be abandoned by maintenance crews. Future metrics must prioritize FPR and practical utility alongside standard academic benchmarks.</w:t>
-      </w:r>
-    </w:p>
-    <w:p>
-      <w:pPr>
-        <w:spacing w:before="480" w:after="480" w:line="240" w:lineRule="auto"/>
-        <w:rPr>
-          <w:rFonts w:ascii="Times New Roman" w:eastAsia="Times New Roman" w:hAnsi="Times New Roman" w:cs="Times New Roman"/>
-          <w:sz w:val="24"/>
-          <w:szCs w:val="24"/>
-          <w:lang w:eastAsia="fr-FR"/>
-        </w:rPr>
-      </w:pPr>
-      <w:r>
-        <w:rPr>
-          <w:rFonts w:ascii="Times New Roman" w:eastAsia="Times New Roman" w:hAnsi="Times New Roman" w:cs="Times New Roman"/>
-          <w:sz w:val="24"/>
-          <w:szCs w:val="24"/>
-          <w:lang w:eastAsia="fr-FR"/>
-        </w:rPr>
-        <w:pict>
-          <v:rect id="_x0000_i1084" style="width:0;height:.75pt" o:hralign="center" o:hrstd="t" o:hr="t" fillcolor="#a0a0a0" stroked="f"/>
-        </w:pict>
+        <w:t xml:space="preserve"> Industrial acceptance depends on low false positive rates (FPR). A system generating numerous spurious alerts </w:t>
+      </w:r>
+      <w:r>
+        <w:rPr>
+          <w:rFonts w:ascii="Segoe UI" w:eastAsia="Times New Roman" w:hAnsi="Segoe UI" w:cs="Segoe UI"/>
+          <w:color w:val="0F1115"/>
+          <w:sz w:val="24"/>
+          <w:szCs w:val="24"/>
+          <w:lang w:eastAsia="fr-FR"/>
+        </w:rPr>
+        <w:lastRenderedPageBreak/>
+        <w:t>will be abandoned by maintenance crews. Future metrics must prioritize FPR and practical utility alongside standard academic benchmarks.</w:t>
       </w:r>
     </w:p>
     <w:p>
       <w:pPr>
         <w:shd w:val="clear" w:color="auto" w:fill="FFFFFF"/>
         <w:spacing w:before="480" w:after="240" w:line="480" w:lineRule="atLeast"/>
+        <w:jc w:val="both"/>
         <w:outlineLvl w:val="1"/>
         <w:rPr>
           <w:rFonts w:ascii="Segoe UI" w:eastAsia="Times New Roman" w:hAnsi="Segoe UI" w:cs="Segoe UI"/>
@@ -5844,6 +5989,7 @@
       <w:pPr>
         <w:shd w:val="clear" w:color="auto" w:fill="FFFFFF"/>
         <w:spacing w:before="480" w:after="240" w:line="450" w:lineRule="atLeast"/>
+        <w:jc w:val="both"/>
         <w:outlineLvl w:val="2"/>
         <w:rPr>
           <w:rFonts w:ascii="Segoe UI" w:eastAsia="Times New Roman" w:hAnsi="Segoe UI" w:cs="Segoe UI"/>
@@ -5877,6 +6023,7 @@
         <w:shd w:val="clear" w:color="auto" w:fill="FFFFFF"/>
         <w:spacing w:before="100" w:beforeAutospacing="1" w:after="0" w:line="240" w:lineRule="auto"/>
         <w:ind w:left="0"/>
+        <w:jc w:val="both"/>
         <w:rPr>
           <w:rFonts w:ascii="Segoe UI" w:eastAsia="Times New Roman" w:hAnsi="Segoe UI" w:cs="Segoe UI"/>
           <w:color w:val="0F1115"/>
@@ -5931,6 +6078,7 @@
         <w:shd w:val="clear" w:color="auto" w:fill="FFFFFF"/>
         <w:spacing w:before="100" w:beforeAutospacing="1" w:after="0" w:line="240" w:lineRule="auto"/>
         <w:ind w:left="0"/>
+        <w:jc w:val="both"/>
         <w:rPr>
           <w:rFonts w:ascii="Segoe UI" w:eastAsia="Times New Roman" w:hAnsi="Segoe UI" w:cs="Segoe UI"/>
           <w:color w:val="0F1115"/>
@@ -5973,7 +6121,19 @@
           <w:szCs w:val="24"/>
           <w:lang w:eastAsia="fr-FR"/>
         </w:rPr>
-        <w:t> Systems must cope with: rapid lighting changes (tunnels, sun glare), adverse weather (rain, snow, dirt occlusion), motion blur, and vibrations. Specular reflections on painted surfaces are a particularly difficult problem [17].</w:t>
+        <w:t xml:space="preserve"> Systems must cope with: rapid lighting changes (tunnels, sun glare), adverse weather (rain, snow, dirt occlusion), motion blur, and vibrations. Specular reflections on painted surfaces are a particularly </w:t>
+      </w:r>
+      <w:bookmarkStart w:id="0" w:name="_GoBack"/>
+      <w:bookmarkEnd w:id="0"/>
+      <w:r>
+        <w:rPr>
+          <w:rFonts w:ascii="Segoe UI" w:eastAsia="Times New Roman" w:hAnsi="Segoe UI" w:cs="Segoe UI"/>
+          <w:color w:val="0F1115"/>
+          <w:sz w:val="24"/>
+          <w:szCs w:val="24"/>
+          <w:lang w:eastAsia="fr-FR"/>
+        </w:rPr>
+        <w:t>difficult problem [17].</w:t>
       </w:r>
     </w:p>
     <w:p>
@@ -5985,6 +6145,7 @@
         <w:shd w:val="clear" w:color="auto" w:fill="FFFFFF"/>
         <w:spacing w:before="100" w:beforeAutospacing="1" w:after="0" w:line="240" w:lineRule="auto"/>
         <w:ind w:left="0"/>
+        <w:jc w:val="both"/>
         <w:rPr>
           <w:rFonts w:ascii="Segoe UI" w:eastAsia="Times New Roman" w:hAnsi="Segoe UI" w:cs="Segoe UI"/>
           <w:color w:val="0F1115"/>
@@ -6039,6 +6200,7 @@
         <w:shd w:val="clear" w:color="auto" w:fill="FFFFFF"/>
         <w:spacing w:before="100" w:beforeAutospacing="1" w:after="0" w:line="240" w:lineRule="auto"/>
         <w:ind w:left="0"/>
+        <w:jc w:val="both"/>
         <w:rPr>
           <w:rFonts w:ascii="Segoe UI" w:eastAsia="Times New Roman" w:hAnsi="Segoe UI" w:cs="Segoe UI"/>
           <w:color w:val="0F1115"/>
@@ -6088,6 +6250,7 @@
       <w:pPr>
         <w:shd w:val="clear" w:color="auto" w:fill="FFFFFF"/>
         <w:spacing w:before="480" w:after="240" w:line="450" w:lineRule="atLeast"/>
+        <w:jc w:val="both"/>
         <w:outlineLvl w:val="2"/>
         <w:rPr>
           <w:rFonts w:ascii="Segoe UI" w:eastAsia="Times New Roman" w:hAnsi="Segoe UI" w:cs="Segoe UI"/>
@@ -6121,6 +6284,7 @@
         <w:shd w:val="clear" w:color="auto" w:fill="FFFFFF"/>
         <w:spacing w:before="100" w:beforeAutospacing="1" w:after="120" w:line="240" w:lineRule="auto"/>
         <w:ind w:left="0"/>
+        <w:jc w:val="both"/>
         <w:rPr>
           <w:rFonts w:ascii="Segoe UI" w:eastAsia="Times New Roman" w:hAnsi="Segoe UI" w:cs="Segoe UI"/>
           <w:color w:val="0F1115"/>
@@ -6165,6 +6329,7 @@
         <w:shd w:val="clear" w:color="auto" w:fill="FFFFFF"/>
         <w:spacing w:before="100" w:beforeAutospacing="1" w:after="0" w:line="240" w:lineRule="auto"/>
         <w:ind w:left="0"/>
+        <w:jc w:val="both"/>
         <w:rPr>
           <w:rFonts w:ascii="Segoe UI" w:eastAsia="Times New Roman" w:hAnsi="Segoe UI" w:cs="Segoe UI"/>
           <w:color w:val="0F1115"/>
@@ -6219,25 +6384,25 @@
         <w:shd w:val="clear" w:color="auto" w:fill="FFFFFF"/>
         <w:spacing w:before="100" w:beforeAutospacing="1" w:after="0" w:line="240" w:lineRule="auto"/>
         <w:ind w:left="0"/>
-        <w:rPr>
-          <w:rFonts w:ascii="Segoe UI" w:eastAsia="Times New Roman" w:hAnsi="Segoe UI" w:cs="Segoe UI"/>
-          <w:color w:val="0F1115"/>
-          <w:sz w:val="24"/>
-          <w:szCs w:val="24"/>
-          <w:lang w:eastAsia="fr-FR"/>
-        </w:rPr>
-      </w:pPr>
-      <w:r>
-        <w:rPr>
-          <w:rFonts w:ascii="Segoe UI" w:eastAsia="Times New Roman" w:hAnsi="Segoe UI" w:cs="Segoe UI"/>
-          <w:b/>
-          <w:bCs/>
-          <w:color w:val="0F1115"/>
-          <w:sz w:val="24"/>
-          <w:szCs w:val="24"/>
-          <w:lang w:eastAsia="fr-FR"/>
-        </w:rPr>
-        <w:lastRenderedPageBreak/>
+        <w:jc w:val="both"/>
+        <w:rPr>
+          <w:rFonts w:ascii="Segoe UI" w:eastAsia="Times New Roman" w:hAnsi="Segoe UI" w:cs="Segoe UI"/>
+          <w:color w:val="0F1115"/>
+          <w:sz w:val="24"/>
+          <w:szCs w:val="24"/>
+          <w:lang w:eastAsia="fr-FR"/>
+        </w:rPr>
+      </w:pPr>
+      <w:r>
+        <w:rPr>
+          <w:rFonts w:ascii="Segoe UI" w:eastAsia="Times New Roman" w:hAnsi="Segoe UI" w:cs="Segoe UI"/>
+          <w:b/>
+          <w:bCs/>
+          <w:color w:val="0F1115"/>
+          <w:sz w:val="24"/>
+          <w:szCs w:val="24"/>
+          <w:lang w:eastAsia="fr-FR"/>
+        </w:rPr>
         <w:t xml:space="preserve">Synthetic Data </w:t>
       </w:r>
       <w:proofErr w:type="gramStart"/>
@@ -6296,6 +6461,7 @@
         <w:shd w:val="clear" w:color="auto" w:fill="FFFFFF"/>
         <w:spacing w:before="100" w:beforeAutospacing="1" w:after="0" w:line="240" w:lineRule="auto"/>
         <w:ind w:left="0"/>
+        <w:jc w:val="both"/>
         <w:rPr>
           <w:rFonts w:ascii="Segoe UI" w:eastAsia="Times New Roman" w:hAnsi="Segoe UI" w:cs="Segoe UI"/>
           <w:color w:val="0F1115"/>
@@ -6350,6 +6516,7 @@
         <w:shd w:val="clear" w:color="auto" w:fill="FFFFFF"/>
         <w:spacing w:before="100" w:beforeAutospacing="1" w:after="0" w:line="240" w:lineRule="auto"/>
         <w:ind w:left="0"/>
+        <w:jc w:val="both"/>
         <w:rPr>
           <w:rFonts w:ascii="Segoe UI" w:eastAsia="Times New Roman" w:hAnsi="Segoe UI" w:cs="Segoe UI"/>
           <w:color w:val="0F1115"/>
@@ -6426,6 +6593,7 @@
         <w:shd w:val="clear" w:color="auto" w:fill="FFFFFF"/>
         <w:spacing w:before="100" w:beforeAutospacing="1" w:after="0" w:line="240" w:lineRule="auto"/>
         <w:ind w:left="0"/>
+        <w:jc w:val="both"/>
         <w:rPr>
           <w:rFonts w:ascii="Segoe UI" w:eastAsia="Times New Roman" w:hAnsi="Segoe UI" w:cs="Segoe UI"/>
           <w:color w:val="0F1115"/>
@@ -6480,24 +6648,26 @@
         <w:shd w:val="clear" w:color="auto" w:fill="FFFFFF"/>
         <w:spacing w:before="100" w:beforeAutospacing="1" w:after="0" w:line="240" w:lineRule="auto"/>
         <w:ind w:left="0"/>
-        <w:rPr>
-          <w:rFonts w:ascii="Segoe UI" w:eastAsia="Times New Roman" w:hAnsi="Segoe UI" w:cs="Segoe UI"/>
-          <w:color w:val="0F1115"/>
-          <w:sz w:val="24"/>
-          <w:szCs w:val="24"/>
-          <w:lang w:eastAsia="fr-FR"/>
-        </w:rPr>
-      </w:pPr>
-      <w:r>
-        <w:rPr>
-          <w:rFonts w:ascii="Segoe UI" w:eastAsia="Times New Roman" w:hAnsi="Segoe UI" w:cs="Segoe UI"/>
-          <w:b/>
-          <w:bCs/>
-          <w:color w:val="0F1115"/>
-          <w:sz w:val="24"/>
-          <w:szCs w:val="24"/>
-          <w:lang w:eastAsia="fr-FR"/>
-        </w:rPr>
+        <w:jc w:val="both"/>
+        <w:rPr>
+          <w:rFonts w:ascii="Segoe UI" w:eastAsia="Times New Roman" w:hAnsi="Segoe UI" w:cs="Segoe UI"/>
+          <w:color w:val="0F1115"/>
+          <w:sz w:val="24"/>
+          <w:szCs w:val="24"/>
+          <w:lang w:eastAsia="fr-FR"/>
+        </w:rPr>
+      </w:pPr>
+      <w:r>
+        <w:rPr>
+          <w:rFonts w:ascii="Segoe UI" w:eastAsia="Times New Roman" w:hAnsi="Segoe UI" w:cs="Segoe UI"/>
+          <w:b/>
+          <w:bCs/>
+          <w:color w:val="0F1115"/>
+          <w:sz w:val="24"/>
+          <w:szCs w:val="24"/>
+          <w:lang w:eastAsia="fr-FR"/>
+        </w:rPr>
+        <w:lastRenderedPageBreak/>
         <w:t xml:space="preserve">Neuromorphic and Edge-AI </w:t>
       </w:r>
       <w:proofErr w:type="gramStart"/>
@@ -6534,6 +6704,7 @@
         <w:shd w:val="clear" w:color="auto" w:fill="FFFFFF"/>
         <w:spacing w:before="100" w:beforeAutospacing="1" w:after="0" w:line="240" w:lineRule="auto"/>
         <w:ind w:left="0"/>
+        <w:jc w:val="both"/>
         <w:rPr>
           <w:rFonts w:ascii="Segoe UI" w:eastAsia="Times New Roman" w:hAnsi="Segoe UI" w:cs="Segoe UI"/>
           <w:color w:val="0F1115"/>
@@ -6581,25 +6752,301 @@
     </w:p>
     <w:p>
       <w:pPr>
-        <w:spacing w:before="480" w:after="480" w:line="240" w:lineRule="auto"/>
-        <w:rPr>
-          <w:rFonts w:ascii="Times New Roman" w:eastAsia="Times New Roman" w:hAnsi="Times New Roman" w:cs="Times New Roman"/>
-          <w:sz w:val="24"/>
-          <w:szCs w:val="24"/>
-          <w:lang w:eastAsia="fr-FR"/>
-        </w:rPr>
-      </w:pPr>
-      <w:r>
-        <w:rPr>
-          <w:rFonts w:ascii="Times New Roman" w:eastAsia="Times New Roman" w:hAnsi="Times New Roman" w:cs="Times New Roman"/>
-          <w:sz w:val="24"/>
-          <w:szCs w:val="24"/>
-          <w:lang w:eastAsia="fr-FR"/>
-        </w:rPr>
-        <w:pict>
-          <v:rect id="_x0000_i1085" style="width:0;height:.75pt" o:hralign="center" o:hrstd="t" o:hr="t" fillcolor="#a0a0a0" stroked="f"/>
-        </w:pict>
-      </w:r>
+        <w:shd w:val="clear" w:color="auto" w:fill="FFFFFF"/>
+        <w:spacing w:before="480" w:after="240" w:line="480" w:lineRule="atLeast"/>
+        <w:jc w:val="both"/>
+        <w:outlineLvl w:val="1"/>
+        <w:rPr>
+          <w:rFonts w:ascii="Segoe UI" w:eastAsia="Times New Roman" w:hAnsi="Segoe UI" w:cs="Segoe UI"/>
+          <w:b/>
+          <w:bCs/>
+          <w:color w:val="0F1115"/>
+          <w:sz w:val="33"/>
+          <w:szCs w:val="33"/>
+          <w:lang w:eastAsia="fr-FR"/>
+        </w:rPr>
+      </w:pPr>
+      <w:r>
+        <w:rPr>
+          <w:rFonts w:ascii="Segoe UI" w:eastAsia="Times New Roman" w:hAnsi="Segoe UI" w:cs="Segoe UI"/>
+          <w:b/>
+          <w:bCs/>
+          <w:color w:val="0F1115"/>
+          <w:sz w:val="33"/>
+          <w:szCs w:val="33"/>
+          <w:lang w:eastAsia="fr-FR"/>
+        </w:rPr>
+        <w:t>6. Conclusion</w:t>
+      </w:r>
+    </w:p>
+    <w:p>
+      <w:pPr>
+        <w:shd w:val="clear" w:color="auto" w:fill="FFFFFF"/>
+        <w:spacing w:before="240" w:after="240" w:line="240" w:lineRule="auto"/>
+        <w:jc w:val="both"/>
+        <w:rPr>
+          <w:rFonts w:ascii="Segoe UI" w:eastAsia="Times New Roman" w:hAnsi="Segoe UI" w:cs="Segoe UI"/>
+          <w:color w:val="0F1115"/>
+          <w:sz w:val="24"/>
+          <w:szCs w:val="24"/>
+          <w:lang w:eastAsia="fr-FR"/>
+        </w:rPr>
+      </w:pPr>
+      <w:r>
+        <w:rPr>
+          <w:rFonts w:ascii="Segoe UI" w:eastAsia="Times New Roman" w:hAnsi="Segoe UI" w:cs="Segoe UI"/>
+          <w:color w:val="0F1115"/>
+          <w:sz w:val="24"/>
+          <w:szCs w:val="24"/>
+          <w:lang w:eastAsia="fr-FR"/>
+        </w:rPr>
+        <w:t xml:space="preserve">This systematic review has provided a comprehensive analysis of the automation of surface defect detection and localization for high-speed trains. The field has matured substantially, driven primarily by advancements in deep learning. Real-time object detection architectures, with the YOLO family at the forefront, have proven to be the most effective solution for high-speed, inline inspection, offering an optimal balance of accuracy and speed. For detailed offline analysis, </w:t>
+      </w:r>
+      <w:r>
+        <w:rPr>
+          <w:rFonts w:ascii="Segoe UI" w:eastAsia="Times New Roman" w:hAnsi="Segoe UI" w:cs="Segoe UI"/>
+          <w:color w:val="0F1115"/>
+          <w:sz w:val="24"/>
+          <w:szCs w:val="24"/>
+          <w:lang w:eastAsia="fr-FR"/>
+        </w:rPr>
+        <w:t>segmentation networks like U-Net and Mask R-CNN deliver unparalleled precision.</w:t>
+      </w:r>
+    </w:p>
+    <w:p>
+      <w:pPr>
+        <w:shd w:val="clear" w:color="auto" w:fill="FFFFFF"/>
+        <w:spacing w:before="240" w:after="240" w:line="240" w:lineRule="auto"/>
+        <w:jc w:val="both"/>
+        <w:rPr>
+          <w:rFonts w:ascii="Segoe UI" w:eastAsia="Times New Roman" w:hAnsi="Segoe UI" w:cs="Segoe UI"/>
+          <w:color w:val="0F1115"/>
+          <w:sz w:val="24"/>
+          <w:szCs w:val="24"/>
+          <w:lang w:eastAsia="fr-FR"/>
+        </w:rPr>
+      </w:pPr>
+      <w:r>
+        <w:rPr>
+          <w:rFonts w:ascii="Segoe UI" w:eastAsia="Times New Roman" w:hAnsi="Segoe UI" w:cs="Segoe UI"/>
+          <w:color w:val="0F1115"/>
+          <w:sz w:val="24"/>
+          <w:szCs w:val="24"/>
+          <w:lang w:eastAsia="fr-FR"/>
+        </w:rPr>
+        <w:t>However, the transition from laboratory validation to widespread industrial adoption is contingent upon overcoming significant practical hurdles. These include the foundational challenge of data scarcity, the necessity for robustness in unpredictable real-world environments, and the seamless integration of AI outputs into existing maintenance ecosystems.</w:t>
+      </w:r>
+    </w:p>
+    <w:p>
+      <w:pPr>
+        <w:shd w:val="clear" w:color="auto" w:fill="FFFFFF"/>
+        <w:spacing w:before="240" w:after="240" w:line="240" w:lineRule="auto"/>
+        <w:jc w:val="both"/>
+        <w:rPr>
+          <w:rFonts w:ascii="Segoe UI" w:eastAsia="Times New Roman" w:hAnsi="Segoe UI" w:cs="Segoe UI"/>
+          <w:color w:val="0F1115"/>
+          <w:sz w:val="24"/>
+          <w:szCs w:val="24"/>
+          <w:lang w:eastAsia="fr-FR"/>
+        </w:rPr>
+      </w:pPr>
+      <w:r>
+        <w:rPr>
+          <w:rFonts w:ascii="Segoe UI" w:eastAsia="Times New Roman" w:hAnsi="Segoe UI" w:cs="Segoe UI"/>
+          <w:color w:val="0F1115"/>
+          <w:sz w:val="24"/>
+          <w:szCs w:val="24"/>
+          <w:lang w:eastAsia="fr-FR"/>
+        </w:rPr>
+        <w:t xml:space="preserve">The trajectory of future research is </w:t>
+      </w:r>
+      <w:proofErr w:type="gramStart"/>
+      <w:r>
+        <w:rPr>
+          <w:rFonts w:ascii="Segoe UI" w:eastAsia="Times New Roman" w:hAnsi="Segoe UI" w:cs="Segoe UI"/>
+          <w:color w:val="0F1115"/>
+          <w:sz w:val="24"/>
+          <w:szCs w:val="24"/>
+          <w:lang w:eastAsia="fr-FR"/>
+        </w:rPr>
+        <w:t>clear:</w:t>
+      </w:r>
+      <w:proofErr w:type="gramEnd"/>
+      <w:r>
+        <w:rPr>
+          <w:rFonts w:ascii="Segoe UI" w:eastAsia="Times New Roman" w:hAnsi="Segoe UI" w:cs="Segoe UI"/>
+          <w:color w:val="0F1115"/>
+          <w:sz w:val="24"/>
+          <w:szCs w:val="24"/>
+          <w:lang w:eastAsia="fr-FR"/>
+        </w:rPr>
+        <w:t xml:space="preserve"> it must move beyond merely improving accuracy on curated datasets. The next generation of inspection systems will be characterized by </w:t>
+      </w:r>
+      <w:r>
+        <w:rPr>
+          <w:rFonts w:ascii="Segoe UI" w:eastAsia="Times New Roman" w:hAnsi="Segoe UI" w:cs="Segoe UI"/>
+          <w:b/>
+          <w:bCs/>
+          <w:color w:val="0F1115"/>
+          <w:sz w:val="24"/>
+          <w:szCs w:val="24"/>
+          <w:lang w:eastAsia="fr-FR"/>
+        </w:rPr>
+        <w:t>robustness</w:t>
+      </w:r>
+      <w:r>
+        <w:rPr>
+          <w:rFonts w:ascii="Segoe UI" w:eastAsia="Times New Roman" w:hAnsi="Segoe UI" w:cs="Segoe UI"/>
+          <w:color w:val="0F1115"/>
+          <w:sz w:val="24"/>
+          <w:szCs w:val="24"/>
+          <w:lang w:eastAsia="fr-FR"/>
+        </w:rPr>
+        <w:t> (handling all environmental conditions), </w:t>
+      </w:r>
+      <w:r>
+        <w:rPr>
+          <w:rFonts w:ascii="Segoe UI" w:eastAsia="Times New Roman" w:hAnsi="Segoe UI" w:cs="Segoe UI"/>
+          <w:b/>
+          <w:bCs/>
+          <w:color w:val="0F1115"/>
+          <w:sz w:val="24"/>
+          <w:szCs w:val="24"/>
+          <w:lang w:eastAsia="fr-FR"/>
+        </w:rPr>
+        <w:t>efficiency</w:t>
+      </w:r>
+      <w:r>
+        <w:rPr>
+          <w:rFonts w:ascii="Segoe UI" w:eastAsia="Times New Roman" w:hAnsi="Segoe UI" w:cs="Segoe UI"/>
+          <w:color w:val="0F1115"/>
+          <w:sz w:val="24"/>
+          <w:szCs w:val="24"/>
+          <w:lang w:eastAsia="fr-FR"/>
+        </w:rPr>
+        <w:t> (running on low-power edge devices), </w:t>
+      </w:r>
+      <w:r>
+        <w:rPr>
+          <w:rFonts w:ascii="Segoe UI" w:eastAsia="Times New Roman" w:hAnsi="Segoe UI" w:cs="Segoe UI"/>
+          <w:b/>
+          <w:bCs/>
+          <w:color w:val="0F1115"/>
+          <w:sz w:val="24"/>
+          <w:szCs w:val="24"/>
+          <w:lang w:eastAsia="fr-FR"/>
+        </w:rPr>
+        <w:t>intelligence</w:t>
+      </w:r>
+      <w:r>
+        <w:rPr>
+          <w:rFonts w:ascii="Segoe UI" w:eastAsia="Times New Roman" w:hAnsi="Segoe UI" w:cs="Segoe UI"/>
+          <w:color w:val="0F1115"/>
+          <w:sz w:val="24"/>
+          <w:szCs w:val="24"/>
+          <w:lang w:eastAsia="fr-FR"/>
+        </w:rPr>
+        <w:t> (requiring minimal supervision and explaining their decisions), and </w:t>
+      </w:r>
+      <w:r>
+        <w:rPr>
+          <w:rFonts w:ascii="Segoe UI" w:eastAsia="Times New Roman" w:hAnsi="Segoe UI" w:cs="Segoe UI"/>
+          <w:b/>
+          <w:bCs/>
+          <w:color w:val="0F1115"/>
+          <w:sz w:val="24"/>
+          <w:szCs w:val="24"/>
+          <w:lang w:eastAsia="fr-FR"/>
+        </w:rPr>
+        <w:t>connectivity</w:t>
+      </w:r>
+      <w:r>
+        <w:rPr>
+          <w:rFonts w:ascii="Segoe UI" w:eastAsia="Times New Roman" w:hAnsi="Segoe UI" w:cs="Segoe UI"/>
+          <w:color w:val="0F1115"/>
+          <w:sz w:val="24"/>
+          <w:szCs w:val="24"/>
+          <w:lang w:eastAsia="fr-FR"/>
+        </w:rPr>
+        <w:t> (fully integrated into the digital rail ecosystem). By addressing these challenges, the vision of fully automated, predictive maintenance for high-speed rail can be realized, enhancing safety, reliability, and economic sustainability.</w:t>
+      </w:r>
+    </w:p>
+    <w:p>
+      <w:pPr>
+        <w:shd w:val="clear" w:color="auto" w:fill="FFFFFF"/>
+        <w:spacing w:before="240" w:after="240" w:line="240" w:lineRule="auto"/>
+        <w:jc w:val="both"/>
+        <w:rPr>
+          <w:rFonts w:ascii="Segoe UI" w:eastAsia="Times New Roman" w:hAnsi="Segoe UI" w:cs="Segoe UI"/>
+          <w:color w:val="0F1115"/>
+          <w:sz w:val="24"/>
+          <w:szCs w:val="24"/>
+          <w:lang w:eastAsia="fr-FR"/>
+        </w:rPr>
+        <w:sectPr>
+          <w:type w:val="continuous"/>
+          <w:pgSz w:w="11906" w:h="16838"/>
+          <w:pgMar w:top="1417" w:right="1417" w:bottom="1417" w:left="1417" w:header="708" w:footer="708" w:gutter="0"/>
+          <w:cols w:num="2" w:space="708"/>
+          <w:docGrid w:linePitch="360"/>
+        </w:sectPr>
+      </w:pPr>
+    </w:p>
+    <w:p>
+      <w:pPr>
+        <w:shd w:val="clear" w:color="auto" w:fill="FFFFFF"/>
+        <w:spacing w:before="240" w:after="240" w:line="240" w:lineRule="auto"/>
+        <w:jc w:val="both"/>
+        <w:rPr>
+          <w:rFonts w:ascii="Segoe UI" w:eastAsia="Times New Roman" w:hAnsi="Segoe UI" w:cs="Segoe UI"/>
+          <w:color w:val="0F1115"/>
+          <w:sz w:val="24"/>
+          <w:szCs w:val="24"/>
+          <w:lang w:eastAsia="fr-FR"/>
+        </w:rPr>
+      </w:pPr>
+    </w:p>
+    <w:p>
+      <w:pPr>
+        <w:shd w:val="clear" w:color="auto" w:fill="FFFFFF"/>
+        <w:spacing w:before="240" w:after="240" w:line="240" w:lineRule="auto"/>
+        <w:jc w:val="both"/>
+        <w:rPr>
+          <w:rFonts w:ascii="Segoe UI" w:eastAsia="Times New Roman" w:hAnsi="Segoe UI" w:cs="Segoe UI"/>
+          <w:color w:val="0F1115"/>
+          <w:sz w:val="24"/>
+          <w:szCs w:val="24"/>
+          <w:lang w:eastAsia="fr-FR"/>
+        </w:rPr>
+      </w:pPr>
+    </w:p>
+    <w:p>
+      <w:pPr>
+        <w:shd w:val="clear" w:color="auto" w:fill="FFFFFF"/>
+        <w:spacing w:before="240" w:after="240" w:line="240" w:lineRule="auto"/>
+        <w:jc w:val="both"/>
+        <w:rPr>
+          <w:rFonts w:ascii="Segoe UI" w:eastAsia="Times New Roman" w:hAnsi="Segoe UI" w:cs="Segoe UI"/>
+          <w:color w:val="0F1115"/>
+          <w:sz w:val="24"/>
+          <w:szCs w:val="24"/>
+          <w:lang w:eastAsia="fr-FR"/>
+        </w:rPr>
+      </w:pPr>
+    </w:p>
+    <w:p>
+      <w:pPr>
+        <w:shd w:val="clear" w:color="auto" w:fill="FFFFFF"/>
+        <w:spacing w:before="240" w:after="240" w:line="240" w:lineRule="auto"/>
+        <w:jc w:val="both"/>
+        <w:rPr>
+          <w:rFonts w:ascii="Segoe UI" w:eastAsia="Times New Roman" w:hAnsi="Segoe UI" w:cs="Segoe UI"/>
+          <w:color w:val="0F1115"/>
+          <w:sz w:val="24"/>
+          <w:szCs w:val="24"/>
+          <w:lang w:eastAsia="fr-FR"/>
+        </w:rPr>
+      </w:pPr>
     </w:p>
     <w:p>
       <w:pPr>
@@ -6626,7 +7073,7 @@
           <w:szCs w:val="33"/>
           <w:lang w:eastAsia="fr-FR"/>
         </w:rPr>
-        <w:t>6. Conclusion</w:t>
+        <w:t>References (IEEE Format)</w:t>
       </w:r>
     </w:p>
     <w:p>
@@ -6649,246 +7096,7 @@
           <w:szCs w:val="24"/>
           <w:lang w:eastAsia="fr-FR"/>
         </w:rPr>
-        <w:t>This systematic review has provided a comprehensive analysis of the automation of surface defect detection and localization for high-speed trains. The field has matured substantially, driven primarily by advancements in deep learning. Real-time object detection architectures, with the YOLO family at the forefront, have proven to be the most effective solution for high-speed, inline inspection, offering an optimal balance of accuracy and speed. For detailed offline analysis, segmentation networks like U-Net and Mask R-CNN deliver unparalleled precision.</w:t>
-      </w:r>
-    </w:p>
-    <w:p>
-      <w:pPr>
-        <w:shd w:val="clear" w:color="auto" w:fill="FFFFFF"/>
-        <w:spacing w:before="240" w:after="240" w:line="240" w:lineRule="auto"/>
-        <w:rPr>
-          <w:rFonts w:ascii="Segoe UI" w:eastAsia="Times New Roman" w:hAnsi="Segoe UI" w:cs="Segoe UI"/>
-          <w:color w:val="0F1115"/>
-          <w:sz w:val="24"/>
-          <w:szCs w:val="24"/>
-          <w:lang w:eastAsia="fr-FR"/>
-        </w:rPr>
-      </w:pPr>
-      <w:r>
-        <w:rPr>
-          <w:rFonts w:ascii="Segoe UI" w:eastAsia="Times New Roman" w:hAnsi="Segoe UI" w:cs="Segoe UI"/>
-          <w:color w:val="0F1115"/>
-          <w:sz w:val="24"/>
-          <w:szCs w:val="24"/>
-          <w:lang w:eastAsia="fr-FR"/>
-        </w:rPr>
-        <w:t>However, the transition from laboratory validation to widespread industrial adoption is contingent upon overcoming significant practical hurdles. These include the foundational challenge of data scarcity, the necessity for robustness in unpredictable real-world environments, and the seamless integration of AI outputs into existing maintenance ecosystems.</w:t>
-      </w:r>
-    </w:p>
-    <w:p>
-      <w:pPr>
-        <w:shd w:val="clear" w:color="auto" w:fill="FFFFFF"/>
-        <w:spacing w:before="240" w:after="240" w:line="240" w:lineRule="auto"/>
-        <w:rPr>
-          <w:rFonts w:ascii="Segoe UI" w:eastAsia="Times New Roman" w:hAnsi="Segoe UI" w:cs="Segoe UI"/>
-          <w:color w:val="0F1115"/>
-          <w:sz w:val="24"/>
-          <w:szCs w:val="24"/>
-          <w:lang w:eastAsia="fr-FR"/>
-        </w:rPr>
-      </w:pPr>
-      <w:r>
-        <w:rPr>
-          <w:rFonts w:ascii="Segoe UI" w:eastAsia="Times New Roman" w:hAnsi="Segoe UI" w:cs="Segoe UI"/>
-          <w:color w:val="0F1115"/>
-          <w:sz w:val="24"/>
-          <w:szCs w:val="24"/>
-          <w:lang w:eastAsia="fr-FR"/>
-        </w:rPr>
-        <w:t xml:space="preserve">The trajectory of future research is </w:t>
-      </w:r>
-      <w:proofErr w:type="gramStart"/>
-      <w:r>
-        <w:rPr>
-          <w:rFonts w:ascii="Segoe UI" w:eastAsia="Times New Roman" w:hAnsi="Segoe UI" w:cs="Segoe UI"/>
-          <w:color w:val="0F1115"/>
-          <w:sz w:val="24"/>
-          <w:szCs w:val="24"/>
-          <w:lang w:eastAsia="fr-FR"/>
-        </w:rPr>
-        <w:t>clear:</w:t>
-      </w:r>
-      <w:proofErr w:type="gramEnd"/>
-      <w:r>
-        <w:rPr>
-          <w:rFonts w:ascii="Segoe UI" w:eastAsia="Times New Roman" w:hAnsi="Segoe UI" w:cs="Segoe UI"/>
-          <w:color w:val="0F1115"/>
-          <w:sz w:val="24"/>
-          <w:szCs w:val="24"/>
-          <w:lang w:eastAsia="fr-FR"/>
-        </w:rPr>
-        <w:t xml:space="preserve"> it must move beyond merely improving accuracy on curated datasets. The next generation of inspection systems will be </w:t>
-      </w:r>
-      <w:r>
-        <w:rPr>
-          <w:rFonts w:ascii="Segoe UI" w:eastAsia="Times New Roman" w:hAnsi="Segoe UI" w:cs="Segoe UI"/>
-          <w:color w:val="0F1115"/>
-          <w:sz w:val="24"/>
-          <w:szCs w:val="24"/>
-          <w:lang w:eastAsia="fr-FR"/>
-        </w:rPr>
         <w:lastRenderedPageBreak/>
-        <w:t>characterized by </w:t>
-      </w:r>
-      <w:r>
-        <w:rPr>
-          <w:rFonts w:ascii="Segoe UI" w:eastAsia="Times New Roman" w:hAnsi="Segoe UI" w:cs="Segoe UI"/>
-          <w:b/>
-          <w:bCs/>
-          <w:color w:val="0F1115"/>
-          <w:sz w:val="24"/>
-          <w:szCs w:val="24"/>
-          <w:lang w:eastAsia="fr-FR"/>
-        </w:rPr>
-        <w:t>robustness</w:t>
-      </w:r>
-      <w:r>
-        <w:rPr>
-          <w:rFonts w:ascii="Segoe UI" w:eastAsia="Times New Roman" w:hAnsi="Segoe UI" w:cs="Segoe UI"/>
-          <w:color w:val="0F1115"/>
-          <w:sz w:val="24"/>
-          <w:szCs w:val="24"/>
-          <w:lang w:eastAsia="fr-FR"/>
-        </w:rPr>
-        <w:t> (handling all environmental conditions), </w:t>
-      </w:r>
-      <w:r>
-        <w:rPr>
-          <w:rFonts w:ascii="Segoe UI" w:eastAsia="Times New Roman" w:hAnsi="Segoe UI" w:cs="Segoe UI"/>
-          <w:b/>
-          <w:bCs/>
-          <w:color w:val="0F1115"/>
-          <w:sz w:val="24"/>
-          <w:szCs w:val="24"/>
-          <w:lang w:eastAsia="fr-FR"/>
-        </w:rPr>
-        <w:t>efficiency</w:t>
-      </w:r>
-      <w:r>
-        <w:rPr>
-          <w:rFonts w:ascii="Segoe UI" w:eastAsia="Times New Roman" w:hAnsi="Segoe UI" w:cs="Segoe UI"/>
-          <w:color w:val="0F1115"/>
-          <w:sz w:val="24"/>
-          <w:szCs w:val="24"/>
-          <w:lang w:eastAsia="fr-FR"/>
-        </w:rPr>
-        <w:t> (running on low-power edge devices), </w:t>
-      </w:r>
-      <w:r>
-        <w:rPr>
-          <w:rFonts w:ascii="Segoe UI" w:eastAsia="Times New Roman" w:hAnsi="Segoe UI" w:cs="Segoe UI"/>
-          <w:b/>
-          <w:bCs/>
-          <w:color w:val="0F1115"/>
-          <w:sz w:val="24"/>
-          <w:szCs w:val="24"/>
-          <w:lang w:eastAsia="fr-FR"/>
-        </w:rPr>
-        <w:t>intelligence</w:t>
-      </w:r>
-      <w:r>
-        <w:rPr>
-          <w:rFonts w:ascii="Segoe UI" w:eastAsia="Times New Roman" w:hAnsi="Segoe UI" w:cs="Segoe UI"/>
-          <w:color w:val="0F1115"/>
-          <w:sz w:val="24"/>
-          <w:szCs w:val="24"/>
-          <w:lang w:eastAsia="fr-FR"/>
-        </w:rPr>
-        <w:t> (requiring minimal supervision and explaining their decisions), and </w:t>
-      </w:r>
-      <w:r>
-        <w:rPr>
-          <w:rFonts w:ascii="Segoe UI" w:eastAsia="Times New Roman" w:hAnsi="Segoe UI" w:cs="Segoe UI"/>
-          <w:b/>
-          <w:bCs/>
-          <w:color w:val="0F1115"/>
-          <w:sz w:val="24"/>
-          <w:szCs w:val="24"/>
-          <w:lang w:eastAsia="fr-FR"/>
-        </w:rPr>
-        <w:t>connectivity</w:t>
-      </w:r>
-      <w:r>
-        <w:rPr>
-          <w:rFonts w:ascii="Segoe UI" w:eastAsia="Times New Roman" w:hAnsi="Segoe UI" w:cs="Segoe UI"/>
-          <w:color w:val="0F1115"/>
-          <w:sz w:val="24"/>
-          <w:szCs w:val="24"/>
-          <w:lang w:eastAsia="fr-FR"/>
-        </w:rPr>
-        <w:t> (fully integrated into the digital rail ecosystem). By addressing these challenges, the vision of fully automated, predictive maintenance for high-speed rail can be realized, enhancing safety, reliability, and economic sustainability.</w:t>
-      </w:r>
-    </w:p>
-    <w:p>
-      <w:pPr>
-        <w:spacing w:before="480" w:after="480" w:line="240" w:lineRule="auto"/>
-        <w:rPr>
-          <w:rFonts w:ascii="Times New Roman" w:eastAsia="Times New Roman" w:hAnsi="Times New Roman" w:cs="Times New Roman"/>
-          <w:sz w:val="24"/>
-          <w:szCs w:val="24"/>
-          <w:lang w:eastAsia="fr-FR"/>
-        </w:rPr>
-      </w:pPr>
-      <w:r>
-        <w:rPr>
-          <w:rFonts w:ascii="Times New Roman" w:eastAsia="Times New Roman" w:hAnsi="Times New Roman" w:cs="Times New Roman"/>
-          <w:sz w:val="24"/>
-          <w:szCs w:val="24"/>
-          <w:lang w:eastAsia="fr-FR"/>
-        </w:rPr>
-        <w:pict>
-          <v:rect id="_x0000_i1086" style="width:0;height:.75pt" o:hralign="center" o:hrstd="t" o:hr="t" fillcolor="#a0a0a0" stroked="f"/>
-        </w:pict>
-      </w:r>
-    </w:p>
-    <w:p>
-      <w:pPr>
-        <w:shd w:val="clear" w:color="auto" w:fill="FFFFFF"/>
-        <w:spacing w:before="480" w:after="240" w:line="480" w:lineRule="atLeast"/>
-        <w:outlineLvl w:val="1"/>
-        <w:rPr>
-          <w:rFonts w:ascii="Segoe UI" w:eastAsia="Times New Roman" w:hAnsi="Segoe UI" w:cs="Segoe UI"/>
-          <w:b/>
-          <w:bCs/>
-          <w:color w:val="0F1115"/>
-          <w:sz w:val="33"/>
-          <w:szCs w:val="33"/>
-          <w:lang w:eastAsia="fr-FR"/>
-        </w:rPr>
-      </w:pPr>
-      <w:r>
-        <w:rPr>
-          <w:rFonts w:ascii="Segoe UI" w:eastAsia="Times New Roman" w:hAnsi="Segoe UI" w:cs="Segoe UI"/>
-          <w:b/>
-          <w:bCs/>
-          <w:color w:val="0F1115"/>
-          <w:sz w:val="33"/>
-          <w:szCs w:val="33"/>
-          <w:lang w:eastAsia="fr-FR"/>
-        </w:rPr>
-        <w:t>References (IEEE Format)</w:t>
-      </w:r>
-    </w:p>
-    <w:p>
-      <w:pPr>
-        <w:shd w:val="clear" w:color="auto" w:fill="FFFFFF"/>
-        <w:spacing w:before="240" w:after="240" w:line="240" w:lineRule="auto"/>
-        <w:rPr>
-          <w:rFonts w:ascii="Segoe UI" w:eastAsia="Times New Roman" w:hAnsi="Segoe UI" w:cs="Segoe UI"/>
-          <w:color w:val="0F1115"/>
-          <w:sz w:val="24"/>
-          <w:szCs w:val="24"/>
-          <w:lang w:eastAsia="fr-FR"/>
-        </w:rPr>
-      </w:pPr>
-      <w:r>
-        <w:rPr>
-          <w:rFonts w:ascii="Segoe UI" w:eastAsia="Times New Roman" w:hAnsi="Segoe UI" w:cs="Segoe UI"/>
-          <w:color w:val="0F1115"/>
-          <w:sz w:val="24"/>
-          <w:szCs w:val="24"/>
-          <w:lang w:eastAsia="fr-FR"/>
-        </w:rPr>
         <w:t xml:space="preserve">[1] Z. Liu, J. Li, and F. Wang, "High-Speed Train Surface Defect Detection Based on Deep </w:t>
       </w:r>
       <w:proofErr w:type="gramStart"/>
@@ -7309,16 +7517,6 @@
           <w:lang w:eastAsia="fr-FR"/>
         </w:rPr>
         <w:br/>
-      </w:r>
-      <w:r>
-        <w:rPr>
-          <w:rFonts w:ascii="Segoe UI" w:eastAsia="Times New Roman" w:hAnsi="Segoe UI" w:cs="Segoe UI"/>
-          <w:color w:val="0F1115"/>
-          <w:sz w:val="24"/>
-          <w:szCs w:val="24"/>
-          <w:lang w:eastAsia="fr-FR"/>
-        </w:rPr>
-        <w:lastRenderedPageBreak/>
         <w:t>[13] L. Chen, S. Chen, and Y. Wang, "Real-time detection of surface defects on high-speed trains using improved YOLOv5 embedded system," </w:t>
       </w:r>
       <w:r>
@@ -7486,6 +7684,16 @@
           <w:lang w:eastAsia="fr-FR"/>
         </w:rPr>
         <w:br/>
+      </w:r>
+      <w:r>
+        <w:rPr>
+          <w:rFonts w:ascii="Segoe UI" w:eastAsia="Times New Roman" w:hAnsi="Segoe UI" w:cs="Segoe UI"/>
+          <w:color w:val="0F1115"/>
+          <w:sz w:val="24"/>
+          <w:szCs w:val="24"/>
+          <w:lang w:eastAsia="fr-FR"/>
+        </w:rPr>
+        <w:lastRenderedPageBreak/>
         <w:t>[18] M. Tan and Q. V. Le, "</w:t>
       </w:r>
       <w:proofErr w:type="gramStart"/>
@@ -7764,11 +7972,9 @@
         <w:t>, vol. 88, no. 2, pp. 303–338, 2010.</w:t>
       </w:r>
     </w:p>
-    <w:p>
-      <w:bookmarkStart w:id="0" w:name="_GoBack"/>
-      <w:bookmarkEnd w:id="0"/>
-    </w:p>
+    <w:p/>
     <w:sectPr>
+      <w:type w:val="continuous"/>
       <w:pgSz w:w="11906" w:h="16838"/>
       <w:pgMar w:top="1417" w:right="1417" w:bottom="1417" w:left="1417" w:header="708" w:footer="708" w:gutter="0"/>
       <w:cols w:space="708"/>
@@ -11279,7 +11485,7 @@
 </file>
 
 <file path=customXml/itemProps1.xml><?xml version="1.0" encoding="utf-8"?>
-<ds:datastoreItem xmlns:ds="http://schemas.openxmlformats.org/officeDocument/2006/customXml" ds:itemID="{F96AF3C0-C55D-4D03-8963-86CDEDB9760A}">
+<ds:datastoreItem xmlns:ds="http://schemas.openxmlformats.org/officeDocument/2006/customXml" ds:itemID="{2CCFA577-20BE-4CEF-A700-CE136ACDDD33}">
   <ds:schemaRefs>
     <ds:schemaRef ds:uri="http://schemas.openxmlformats.org/officeDocument/2006/bibliography"/>
   </ds:schemaRefs>

</xml_diff>